<commit_message>
resume and skill image changes
</commit_message>
<xml_diff>
--- a/public/resume/Narendra_Kaduru_DevOps_Resume_2025.docx
+++ b/public/resume/Narendra_Kaduru_DevOps_Resume_2025.docx
@@ -150,27 +150,7 @@
             <w:sz w:val="22"/>
             <w:szCs w:val="22"/>
           </w:rPr>
-          <w:t>https://narendra-kaduru</w:t>
-        </w:r>
-        <w:r>
-          <w:rPr>
-            <w:rStyle w:val="Hyperlink"/>
-            <w:rFonts w:asciiTheme="minorHAnsi" w:eastAsia="Calibri" w:hAnsiTheme="minorHAnsi" w:cstheme="minorHAnsi"/>
-            <w:bCs/>
-            <w:sz w:val="22"/>
-            <w:szCs w:val="22"/>
-          </w:rPr>
-          <w:t>-</w:t>
-        </w:r>
-        <w:r>
-          <w:rPr>
-            <w:rStyle w:val="Hyperlink"/>
-            <w:rFonts w:asciiTheme="minorHAnsi" w:eastAsia="Calibri" w:hAnsiTheme="minorHAnsi" w:cstheme="minorHAnsi"/>
-            <w:bCs/>
-            <w:sz w:val="22"/>
-            <w:szCs w:val="22"/>
-          </w:rPr>
-          <w:t>portfolio.netlify.app/</w:t>
+          <w:t>https://narendrakaduru.online/</w:t>
         </w:r>
       </w:hyperlink>
     </w:p>
@@ -220,7 +200,8 @@
           <w:tab w:val="left" w:pos="9075"/>
         </w:tabs>
         <w:spacing w:line="276" w:lineRule="auto"/>
-        <w:ind w:leftChars="0" w:left="0" w:firstLineChars="0" w:firstLine="0"/>
+        <w:ind w:left="0" w:hanging="2"/>
+        <w:jc w:val="right"/>
         <w:rPr>
           <w:rFonts w:asciiTheme="minorHAnsi" w:eastAsia="Calibri" w:hAnsiTheme="minorHAnsi" w:cstheme="minorHAnsi"/>
           <w:b/>
@@ -242,6 +223,45 @@
           <w:docGrid w:linePitch="326"/>
         </w:sectPr>
       </w:pPr>
+      <w:r>
+        <w:rPr>
+          <w:rFonts w:asciiTheme="minorHAnsi" w:eastAsia="Calibri" w:hAnsiTheme="minorHAnsi" w:cstheme="minorHAnsi"/>
+          <w:b/>
+          <w:sz w:val="22"/>
+          <w:szCs w:val="22"/>
+        </w:rPr>
+        <w:t>Blogs</w:t>
+      </w:r>
+      <w:r>
+        <w:rPr>
+          <w:rFonts w:asciiTheme="minorHAnsi" w:eastAsia="Calibri" w:hAnsiTheme="minorHAnsi" w:cstheme="minorHAnsi"/>
+          <w:b/>
+          <w:sz w:val="22"/>
+          <w:szCs w:val="22"/>
+        </w:rPr>
+        <w:t>:</w:t>
+      </w:r>
+      <w:r>
+        <w:rPr>
+          <w:rFonts w:asciiTheme="minorHAnsi" w:eastAsia="Calibri" w:hAnsiTheme="minorHAnsi" w:cstheme="minorHAnsi"/>
+          <w:b/>
+          <w:sz w:val="22"/>
+          <w:szCs w:val="22"/>
+        </w:rPr>
+        <w:t xml:space="preserve"> </w:t>
+      </w:r>
+      <w:hyperlink r:id="rId16" w:history="1">
+        <w:r>
+          <w:rPr>
+            <w:rStyle w:val="Hyperlink"/>
+            <w:rFonts w:asciiTheme="minorHAnsi" w:eastAsia="Calibri" w:hAnsiTheme="minorHAnsi" w:cstheme="minorHAnsi"/>
+            <w:bCs/>
+            <w:sz w:val="22"/>
+            <w:szCs w:val="22"/>
+          </w:rPr>
+          <w:t>https://narendrakaduru.online/blogs</w:t>
+        </w:r>
+      </w:hyperlink>
     </w:p>
     <w:p>
       <w:pPr>
@@ -1803,35 +1823,61 @@
           <w:sz w:val="22"/>
           <w:szCs w:val="22"/>
         </w:rPr>
-        <w:t>Operating systems</w:t>
-      </w:r>
-      <w:r>
-        <w:rPr>
-          <w:rFonts w:asciiTheme="minorHAnsi" w:eastAsia="Calibri" w:hAnsiTheme="minorHAnsi" w:cstheme="minorHAnsi"/>
-          <w:color w:val="000000"/>
-          <w:sz w:val="22"/>
-          <w:szCs w:val="22"/>
-        </w:rPr>
-        <w:tab/>
-      </w:r>
-      <w:r>
-        <w:rPr>
-          <w:rFonts w:asciiTheme="minorHAnsi" w:eastAsia="Calibri" w:hAnsiTheme="minorHAnsi" w:cstheme="minorHAnsi"/>
-          <w:color w:val="000000"/>
-          <w:sz w:val="22"/>
-          <w:szCs w:val="22"/>
-        </w:rPr>
-        <w:tab/>
-      </w:r>
-      <w:r>
-        <w:rPr>
-          <w:rFonts w:asciiTheme="minorHAnsi" w:eastAsia="Calibri" w:hAnsiTheme="minorHAnsi" w:cstheme="minorHAnsi"/>
-          <w:color w:val="000000"/>
-          <w:sz w:val="22"/>
-          <w:szCs w:val="22"/>
-        </w:rPr>
-        <w:tab/>
-        <w:t>: Linux and Windows</w:t>
+        <w:t>Operating Systems</w:t>
+      </w:r>
+      <w:r>
+        <w:rPr>
+          <w:rFonts w:asciiTheme="minorHAnsi" w:eastAsia="Calibri" w:hAnsiTheme="minorHAnsi" w:cstheme="minorHAnsi"/>
+          <w:color w:val="000000"/>
+          <w:sz w:val="22"/>
+          <w:szCs w:val="22"/>
+        </w:rPr>
+        <w:tab/>
+      </w:r>
+      <w:r>
+        <w:rPr>
+          <w:rFonts w:asciiTheme="minorHAnsi" w:eastAsia="Calibri" w:hAnsiTheme="minorHAnsi" w:cstheme="minorHAnsi"/>
+          <w:color w:val="000000"/>
+          <w:sz w:val="22"/>
+          <w:szCs w:val="22"/>
+        </w:rPr>
+        <w:tab/>
+      </w:r>
+      <w:r>
+        <w:rPr>
+          <w:rFonts w:asciiTheme="minorHAnsi" w:eastAsia="Calibri" w:hAnsiTheme="minorHAnsi" w:cstheme="minorHAnsi"/>
+          <w:color w:val="000000"/>
+          <w:sz w:val="22"/>
+          <w:szCs w:val="22"/>
+        </w:rPr>
+        <w:tab/>
+      </w:r>
+      <w:r>
+        <w:rPr>
+          <w:rFonts w:asciiTheme="minorHAnsi" w:eastAsia="Calibri" w:hAnsiTheme="minorHAnsi" w:cstheme="minorHAnsi"/>
+          <w:color w:val="000000"/>
+          <w:sz w:val="22"/>
+          <w:szCs w:val="22"/>
+        </w:rPr>
+        <w:tab/>
+      </w:r>
+      <w:r>
+        <w:rPr>
+          <w:rFonts w:asciiTheme="minorHAnsi" w:eastAsia="Calibri" w:hAnsiTheme="minorHAnsi" w:cstheme="minorHAnsi"/>
+          <w:color w:val="000000"/>
+          <w:sz w:val="22"/>
+          <w:szCs w:val="22"/>
+        </w:rPr>
+        <w:t xml:space="preserve">: </w:t>
+      </w:r>
+      <w:r>
+        <w:rPr>
+          <w:rFonts w:asciiTheme="minorHAnsi" w:eastAsia="Calibri" w:hAnsiTheme="minorHAnsi" w:cstheme="minorHAnsi"/>
+          <w:color w:val="000000"/>
+          <w:sz w:val="22"/>
+          <w:szCs w:val="22"/>
+        </w:rPr>
+        <w:t>Linux, Windows</w:t>
       </w:r>
     </w:p>
     <w:p>
@@ -1852,26 +1898,61 @@
           <w:sz w:val="22"/>
           <w:szCs w:val="22"/>
         </w:rPr>
-        <w:t>Version Control System Tool</w:t>
-      </w:r>
-      <w:r>
-        <w:rPr>
-          <w:rFonts w:asciiTheme="minorHAnsi" w:eastAsia="Calibri" w:hAnsiTheme="minorHAnsi" w:cstheme="minorHAnsi"/>
-          <w:color w:val="000000"/>
-          <w:sz w:val="22"/>
-          <w:szCs w:val="22"/>
-        </w:rPr>
-        <w:tab/>
-      </w:r>
-      <w:r>
-        <w:rPr>
-          <w:rFonts w:asciiTheme="minorHAnsi" w:eastAsia="Calibri" w:hAnsiTheme="minorHAnsi" w:cstheme="minorHAnsi"/>
-          <w:color w:val="000000"/>
-          <w:sz w:val="22"/>
-          <w:szCs w:val="22"/>
-        </w:rPr>
-        <w:tab/>
-        <w:t>: GIT</w:t>
+        <w:t>Version Control &amp; SCM</w:t>
+      </w:r>
+      <w:r>
+        <w:rPr>
+          <w:rFonts w:asciiTheme="minorHAnsi" w:eastAsia="Calibri" w:hAnsiTheme="minorHAnsi" w:cstheme="minorHAnsi"/>
+          <w:color w:val="000000"/>
+          <w:sz w:val="22"/>
+          <w:szCs w:val="22"/>
+        </w:rPr>
+        <w:tab/>
+      </w:r>
+      <w:r>
+        <w:rPr>
+          <w:rFonts w:asciiTheme="minorHAnsi" w:eastAsia="Calibri" w:hAnsiTheme="minorHAnsi" w:cstheme="minorHAnsi"/>
+          <w:color w:val="000000"/>
+          <w:sz w:val="22"/>
+          <w:szCs w:val="22"/>
+        </w:rPr>
+        <w:tab/>
+      </w:r>
+      <w:r>
+        <w:rPr>
+          <w:rFonts w:asciiTheme="minorHAnsi" w:eastAsia="Calibri" w:hAnsiTheme="minorHAnsi" w:cstheme="minorHAnsi"/>
+          <w:color w:val="000000"/>
+          <w:sz w:val="22"/>
+          <w:szCs w:val="22"/>
+        </w:rPr>
+        <w:tab/>
+      </w:r>
+      <w:r>
+        <w:rPr>
+          <w:rFonts w:asciiTheme="minorHAnsi" w:eastAsia="Calibri" w:hAnsiTheme="minorHAnsi" w:cstheme="minorHAnsi"/>
+          <w:color w:val="000000"/>
+          <w:sz w:val="22"/>
+          <w:szCs w:val="22"/>
+        </w:rPr>
+        <w:tab/>
+      </w:r>
+      <w:r>
+        <w:rPr>
+          <w:rFonts w:asciiTheme="minorHAnsi" w:eastAsia="Calibri" w:hAnsiTheme="minorHAnsi" w:cstheme="minorHAnsi"/>
+          <w:color w:val="000000"/>
+          <w:sz w:val="22"/>
+          <w:szCs w:val="22"/>
+        </w:rPr>
+        <w:t xml:space="preserve">: </w:t>
+      </w:r>
+      <w:r>
+        <w:rPr>
+          <w:rFonts w:asciiTheme="minorHAnsi" w:eastAsia="Calibri" w:hAnsiTheme="minorHAnsi" w:cstheme="minorHAnsi"/>
+          <w:color w:val="000000"/>
+          <w:sz w:val="22"/>
+          <w:szCs w:val="22"/>
+        </w:rPr>
+        <w:t>GIT, GitHub, GitLab</w:t>
       </w:r>
     </w:p>
     <w:p>
@@ -1892,35 +1973,70 @@
           <w:sz w:val="22"/>
           <w:szCs w:val="22"/>
         </w:rPr>
-        <w:t>Continuous Integration tool</w:t>
-      </w:r>
-      <w:r>
-        <w:rPr>
-          <w:rFonts w:asciiTheme="minorHAnsi" w:eastAsia="Calibri" w:hAnsiTheme="minorHAnsi" w:cstheme="minorHAnsi"/>
-          <w:color w:val="000000"/>
-          <w:sz w:val="22"/>
-          <w:szCs w:val="22"/>
-        </w:rPr>
-        <w:tab/>
-      </w:r>
-      <w:r>
-        <w:rPr>
-          <w:rFonts w:asciiTheme="minorHAnsi" w:eastAsia="Calibri" w:hAnsiTheme="minorHAnsi" w:cstheme="minorHAnsi"/>
-          <w:color w:val="000000"/>
-          <w:sz w:val="22"/>
-          <w:szCs w:val="22"/>
-        </w:rPr>
-        <w:tab/>
-        <w:t>: Jenkins</w:t>
-      </w:r>
-      <w:r>
-        <w:rPr>
-          <w:rFonts w:asciiTheme="minorHAnsi" w:eastAsia="Calibri" w:hAnsiTheme="minorHAnsi" w:cstheme="minorHAnsi"/>
-          <w:color w:val="000000"/>
-          <w:sz w:val="22"/>
-          <w:szCs w:val="22"/>
-        </w:rPr>
-        <w:t>, GitLab</w:t>
+        <w:t>CI/CD Tools</w:t>
+      </w:r>
+      <w:r>
+        <w:rPr>
+          <w:rFonts w:asciiTheme="minorHAnsi" w:eastAsia="Calibri" w:hAnsiTheme="minorHAnsi" w:cstheme="minorHAnsi"/>
+          <w:color w:val="000000"/>
+          <w:sz w:val="22"/>
+          <w:szCs w:val="22"/>
+        </w:rPr>
+        <w:tab/>
+      </w:r>
+      <w:r>
+        <w:rPr>
+          <w:rFonts w:asciiTheme="minorHAnsi" w:eastAsia="Calibri" w:hAnsiTheme="minorHAnsi" w:cstheme="minorHAnsi"/>
+          <w:color w:val="000000"/>
+          <w:sz w:val="22"/>
+          <w:szCs w:val="22"/>
+        </w:rPr>
+        <w:tab/>
+      </w:r>
+      <w:r>
+        <w:rPr>
+          <w:rFonts w:asciiTheme="minorHAnsi" w:eastAsia="Calibri" w:hAnsiTheme="minorHAnsi" w:cstheme="minorHAnsi"/>
+          <w:color w:val="000000"/>
+          <w:sz w:val="22"/>
+          <w:szCs w:val="22"/>
+        </w:rPr>
+        <w:tab/>
+      </w:r>
+      <w:r>
+        <w:rPr>
+          <w:rFonts w:asciiTheme="minorHAnsi" w:eastAsia="Calibri" w:hAnsiTheme="minorHAnsi" w:cstheme="minorHAnsi"/>
+          <w:color w:val="000000"/>
+          <w:sz w:val="22"/>
+          <w:szCs w:val="22"/>
+        </w:rPr>
+        <w:tab/>
+      </w:r>
+      <w:r>
+        <w:rPr>
+          <w:rFonts w:asciiTheme="minorHAnsi" w:eastAsia="Calibri" w:hAnsiTheme="minorHAnsi" w:cstheme="minorHAnsi"/>
+          <w:color w:val="000000"/>
+          <w:sz w:val="22"/>
+          <w:szCs w:val="22"/>
+        </w:rPr>
+        <w:tab/>
+      </w:r>
+      <w:r>
+        <w:rPr>
+          <w:rFonts w:asciiTheme="minorHAnsi" w:eastAsia="Calibri" w:hAnsiTheme="minorHAnsi" w:cstheme="minorHAnsi"/>
+          <w:color w:val="000000"/>
+          <w:sz w:val="22"/>
+          <w:szCs w:val="22"/>
+        </w:rPr>
+        <w:t xml:space="preserve">: </w:t>
+      </w:r>
+      <w:r>
+        <w:rPr>
+          <w:rFonts w:asciiTheme="minorHAnsi" w:eastAsia="Calibri" w:hAnsiTheme="minorHAnsi" w:cstheme="minorHAnsi"/>
+          <w:color w:val="000000"/>
+          <w:sz w:val="22"/>
+          <w:szCs w:val="22"/>
+        </w:rPr>
+        <w:t>Jenkins, GitLab CI/CD, Maven</w:t>
       </w:r>
     </w:p>
     <w:p>
@@ -1941,45 +2057,84 @@
           <w:sz w:val="22"/>
           <w:szCs w:val="22"/>
         </w:rPr>
-        <w:t>Build Tool</w:t>
-      </w:r>
-      <w:r>
-        <w:rPr>
-          <w:rFonts w:asciiTheme="minorHAnsi" w:eastAsia="Calibri" w:hAnsiTheme="minorHAnsi" w:cstheme="minorHAnsi"/>
-          <w:color w:val="000000"/>
-          <w:sz w:val="22"/>
-          <w:szCs w:val="22"/>
-        </w:rPr>
-        <w:tab/>
-      </w:r>
-      <w:r>
-        <w:rPr>
-          <w:rFonts w:asciiTheme="minorHAnsi" w:eastAsia="Calibri" w:hAnsiTheme="minorHAnsi" w:cstheme="minorHAnsi"/>
-          <w:color w:val="000000"/>
-          <w:sz w:val="22"/>
-          <w:szCs w:val="22"/>
-        </w:rPr>
-        <w:tab/>
-      </w:r>
-      <w:r>
-        <w:rPr>
-          <w:rFonts w:asciiTheme="minorHAnsi" w:eastAsia="Calibri" w:hAnsiTheme="minorHAnsi" w:cstheme="minorHAnsi"/>
-          <w:color w:val="000000"/>
-          <w:sz w:val="22"/>
-          <w:szCs w:val="22"/>
-        </w:rPr>
-        <w:tab/>
-      </w:r>
-      <w:r>
-        <w:rPr>
-          <w:rFonts w:asciiTheme="minorHAnsi" w:eastAsia="Calibri" w:hAnsiTheme="minorHAnsi" w:cstheme="minorHAnsi"/>
-          <w:color w:val="000000"/>
-          <w:sz w:val="22"/>
-          <w:szCs w:val="22"/>
-        </w:rPr>
-        <w:tab/>
-        <w:t>: Maven</w:t>
-      </w:r>
+        <w:t>Containers &amp; Orchestration</w:t>
+      </w:r>
+      <w:r>
+        <w:rPr>
+          <w:rFonts w:asciiTheme="minorHAnsi" w:eastAsia="Calibri" w:hAnsiTheme="minorHAnsi" w:cstheme="minorHAnsi"/>
+          <w:color w:val="000000"/>
+          <w:sz w:val="22"/>
+          <w:szCs w:val="22"/>
+        </w:rPr>
+        <w:tab/>
+      </w:r>
+      <w:r>
+        <w:rPr>
+          <w:rFonts w:asciiTheme="minorHAnsi" w:eastAsia="Calibri" w:hAnsiTheme="minorHAnsi" w:cstheme="minorHAnsi"/>
+          <w:color w:val="000000"/>
+          <w:sz w:val="22"/>
+          <w:szCs w:val="22"/>
+        </w:rPr>
+        <w:tab/>
+      </w:r>
+      <w:r>
+        <w:rPr>
+          <w:rFonts w:asciiTheme="minorHAnsi" w:eastAsia="Calibri" w:hAnsiTheme="minorHAnsi" w:cstheme="minorHAnsi"/>
+          <w:color w:val="000000"/>
+          <w:sz w:val="22"/>
+          <w:szCs w:val="22"/>
+        </w:rPr>
+        <w:tab/>
+      </w:r>
+      <w:r>
+        <w:rPr>
+          <w:rFonts w:asciiTheme="minorHAnsi" w:eastAsia="Calibri" w:hAnsiTheme="minorHAnsi" w:cstheme="minorHAnsi"/>
+          <w:color w:val="000000"/>
+          <w:sz w:val="22"/>
+          <w:szCs w:val="22"/>
+        </w:rPr>
+        <w:t xml:space="preserve">: </w:t>
+      </w:r>
+      <w:r>
+        <w:rPr>
+          <w:rFonts w:asciiTheme="minorHAnsi" w:eastAsia="Calibri" w:hAnsiTheme="minorHAnsi" w:cstheme="minorHAnsi"/>
+          <w:color w:val="000000"/>
+          <w:sz w:val="22"/>
+          <w:szCs w:val="22"/>
+        </w:rPr>
+        <w:t xml:space="preserve">Docker, Kubernetes, </w:t>
+      </w:r>
+      <w:proofErr w:type="spellStart"/>
+      <w:r>
+        <w:rPr>
+          <w:rFonts w:asciiTheme="minorHAnsi" w:eastAsia="Calibri" w:hAnsiTheme="minorHAnsi" w:cstheme="minorHAnsi"/>
+          <w:color w:val="000000"/>
+          <w:sz w:val="22"/>
+          <w:szCs w:val="22"/>
+        </w:rPr>
+        <w:t>Portainer</w:t>
+      </w:r>
+      <w:proofErr w:type="spellEnd"/>
+      <w:r>
+        <w:rPr>
+          <w:rFonts w:asciiTheme="minorHAnsi" w:eastAsia="Calibri" w:hAnsiTheme="minorHAnsi" w:cstheme="minorHAnsi"/>
+          <w:color w:val="000000"/>
+          <w:sz w:val="22"/>
+          <w:szCs w:val="22"/>
+        </w:rPr>
+        <w:t xml:space="preserve">, </w:t>
+      </w:r>
+      <w:proofErr w:type="spellStart"/>
+      <w:r>
+        <w:rPr>
+          <w:rFonts w:asciiTheme="minorHAnsi" w:eastAsia="Calibri" w:hAnsiTheme="minorHAnsi" w:cstheme="minorHAnsi"/>
+          <w:color w:val="000000"/>
+          <w:sz w:val="22"/>
+          <w:szCs w:val="22"/>
+        </w:rPr>
+        <w:t>ArgoCD</w:t>
+      </w:r>
+      <w:proofErr w:type="spellEnd"/>
     </w:p>
     <w:p>
       <w:pPr>
@@ -1999,35 +2154,44 @@
           <w:sz w:val="22"/>
           <w:szCs w:val="22"/>
         </w:rPr>
-        <w:t>Containerization tool</w:t>
-      </w:r>
-      <w:r>
-        <w:rPr>
-          <w:rFonts w:asciiTheme="minorHAnsi" w:eastAsia="Calibri" w:hAnsiTheme="minorHAnsi" w:cstheme="minorHAnsi"/>
-          <w:color w:val="000000"/>
-          <w:sz w:val="22"/>
-          <w:szCs w:val="22"/>
-        </w:rPr>
-        <w:tab/>
-      </w:r>
-      <w:r>
-        <w:rPr>
-          <w:rFonts w:asciiTheme="minorHAnsi" w:eastAsia="Calibri" w:hAnsiTheme="minorHAnsi" w:cstheme="minorHAnsi"/>
-          <w:color w:val="000000"/>
-          <w:sz w:val="22"/>
-          <w:szCs w:val="22"/>
-        </w:rPr>
-        <w:tab/>
-      </w:r>
-      <w:r>
-        <w:rPr>
-          <w:rFonts w:asciiTheme="minorHAnsi" w:eastAsia="Calibri" w:hAnsiTheme="minorHAnsi" w:cstheme="minorHAnsi"/>
-          <w:color w:val="000000"/>
-          <w:sz w:val="22"/>
-          <w:szCs w:val="22"/>
-        </w:rPr>
-        <w:tab/>
-        <w:t xml:space="preserve">: Docker </w:t>
+        <w:t>Container security / scanning</w:t>
+      </w:r>
+      <w:r>
+        <w:rPr>
+          <w:rFonts w:asciiTheme="minorHAnsi" w:eastAsia="Calibri" w:hAnsiTheme="minorHAnsi" w:cstheme="minorHAnsi"/>
+          <w:color w:val="000000"/>
+          <w:sz w:val="22"/>
+          <w:szCs w:val="22"/>
+        </w:rPr>
+        <w:tab/>
+      </w:r>
+      <w:r>
+        <w:rPr>
+          <w:rFonts w:asciiTheme="minorHAnsi" w:eastAsia="Calibri" w:hAnsiTheme="minorHAnsi" w:cstheme="minorHAnsi"/>
+          <w:color w:val="000000"/>
+          <w:sz w:val="22"/>
+          <w:szCs w:val="22"/>
+        </w:rPr>
+        <w:tab/>
+      </w:r>
+      <w:r>
+        <w:rPr>
+          <w:rFonts w:asciiTheme="minorHAnsi" w:eastAsia="Calibri" w:hAnsiTheme="minorHAnsi" w:cstheme="minorHAnsi"/>
+          <w:color w:val="000000"/>
+          <w:sz w:val="22"/>
+          <w:szCs w:val="22"/>
+        </w:rPr>
+        <w:tab/>
+        <w:t xml:space="preserve">: </w:t>
+      </w:r>
+      <w:r>
+        <w:rPr>
+          <w:rFonts w:asciiTheme="minorHAnsi" w:eastAsia="Calibri" w:hAnsiTheme="minorHAnsi" w:cstheme="minorHAnsi"/>
+          <w:color w:val="000000"/>
+          <w:sz w:val="22"/>
+          <w:szCs w:val="22"/>
+        </w:rPr>
+        <w:t>Docker Scout</w:t>
       </w:r>
     </w:p>
     <w:p>
@@ -2048,35 +2212,61 @@
           <w:sz w:val="22"/>
           <w:szCs w:val="22"/>
         </w:rPr>
-        <w:t>Orchestration Tool</w:t>
-      </w:r>
-      <w:r>
-        <w:rPr>
-          <w:rFonts w:asciiTheme="minorHAnsi" w:eastAsia="Calibri" w:hAnsiTheme="minorHAnsi" w:cstheme="minorHAnsi"/>
-          <w:color w:val="000000"/>
-          <w:sz w:val="22"/>
-          <w:szCs w:val="22"/>
-        </w:rPr>
-        <w:tab/>
-      </w:r>
-      <w:r>
-        <w:rPr>
-          <w:rFonts w:asciiTheme="minorHAnsi" w:eastAsia="Calibri" w:hAnsiTheme="minorHAnsi" w:cstheme="minorHAnsi"/>
-          <w:color w:val="000000"/>
-          <w:sz w:val="22"/>
-          <w:szCs w:val="22"/>
-        </w:rPr>
-        <w:tab/>
-      </w:r>
-      <w:r>
-        <w:rPr>
-          <w:rFonts w:asciiTheme="minorHAnsi" w:eastAsia="Calibri" w:hAnsiTheme="minorHAnsi" w:cstheme="minorHAnsi"/>
-          <w:color w:val="000000"/>
-          <w:sz w:val="22"/>
-          <w:szCs w:val="22"/>
-        </w:rPr>
-        <w:tab/>
-        <w:t>: Kubernetes</w:t>
+        <w:t>Web &amp; App Servers</w:t>
+      </w:r>
+      <w:r>
+        <w:rPr>
+          <w:rFonts w:asciiTheme="minorHAnsi" w:eastAsia="Calibri" w:hAnsiTheme="minorHAnsi" w:cstheme="minorHAnsi"/>
+          <w:color w:val="000000"/>
+          <w:sz w:val="22"/>
+          <w:szCs w:val="22"/>
+        </w:rPr>
+        <w:tab/>
+      </w:r>
+      <w:r>
+        <w:rPr>
+          <w:rFonts w:asciiTheme="minorHAnsi" w:eastAsia="Calibri" w:hAnsiTheme="minorHAnsi" w:cstheme="minorHAnsi"/>
+          <w:color w:val="000000"/>
+          <w:sz w:val="22"/>
+          <w:szCs w:val="22"/>
+        </w:rPr>
+        <w:tab/>
+      </w:r>
+      <w:r>
+        <w:rPr>
+          <w:rFonts w:asciiTheme="minorHAnsi" w:eastAsia="Calibri" w:hAnsiTheme="minorHAnsi" w:cstheme="minorHAnsi"/>
+          <w:color w:val="000000"/>
+          <w:sz w:val="22"/>
+          <w:szCs w:val="22"/>
+        </w:rPr>
+        <w:tab/>
+      </w:r>
+      <w:r>
+        <w:rPr>
+          <w:rFonts w:asciiTheme="minorHAnsi" w:eastAsia="Calibri" w:hAnsiTheme="minorHAnsi" w:cstheme="minorHAnsi"/>
+          <w:color w:val="000000"/>
+          <w:sz w:val="22"/>
+          <w:szCs w:val="22"/>
+        </w:rPr>
+        <w:tab/>
+      </w:r>
+      <w:r>
+        <w:rPr>
+          <w:rFonts w:asciiTheme="minorHAnsi" w:eastAsia="Calibri" w:hAnsiTheme="minorHAnsi" w:cstheme="minorHAnsi"/>
+          <w:color w:val="000000"/>
+          <w:sz w:val="22"/>
+          <w:szCs w:val="22"/>
+        </w:rPr>
+        <w:t xml:space="preserve">: </w:t>
+      </w:r>
+      <w:r>
+        <w:rPr>
+          <w:rFonts w:asciiTheme="minorHAnsi" w:eastAsia="Calibri" w:hAnsiTheme="minorHAnsi" w:cstheme="minorHAnsi"/>
+          <w:color w:val="000000"/>
+          <w:sz w:val="22"/>
+          <w:szCs w:val="22"/>
+        </w:rPr>
+        <w:t>Tomcat, Nginx, IIS</w:t>
       </w:r>
     </w:p>
     <w:p>
@@ -2097,36 +2287,99 @@
           <w:sz w:val="22"/>
           <w:szCs w:val="22"/>
         </w:rPr>
-        <w:lastRenderedPageBreak/>
-        <w:t>Application Servers</w:t>
-      </w:r>
-      <w:r>
-        <w:rPr>
-          <w:rFonts w:asciiTheme="minorHAnsi" w:eastAsia="Calibri" w:hAnsiTheme="minorHAnsi" w:cstheme="minorHAnsi"/>
-          <w:color w:val="000000"/>
-          <w:sz w:val="22"/>
-          <w:szCs w:val="22"/>
-        </w:rPr>
-        <w:tab/>
-      </w:r>
-      <w:r>
-        <w:rPr>
-          <w:rFonts w:asciiTheme="minorHAnsi" w:eastAsia="Calibri" w:hAnsiTheme="minorHAnsi" w:cstheme="minorHAnsi"/>
-          <w:color w:val="000000"/>
-          <w:sz w:val="22"/>
-          <w:szCs w:val="22"/>
-        </w:rPr>
-        <w:tab/>
-      </w:r>
-      <w:r>
-        <w:rPr>
-          <w:rFonts w:asciiTheme="minorHAnsi" w:eastAsia="Calibri" w:hAnsiTheme="minorHAnsi" w:cstheme="minorHAnsi"/>
-          <w:color w:val="000000"/>
-          <w:sz w:val="22"/>
-          <w:szCs w:val="22"/>
-        </w:rPr>
-        <w:tab/>
-        <w:t>: Tomcat, Nginx, IIS</w:t>
+        <w:t>Artifact</w:t>
+      </w:r>
+      <w:r>
+        <w:rPr>
+          <w:rFonts w:asciiTheme="minorHAnsi" w:eastAsia="Calibri" w:hAnsiTheme="minorHAnsi" w:cstheme="minorHAnsi"/>
+          <w:color w:val="000000"/>
+          <w:sz w:val="22"/>
+          <w:szCs w:val="22"/>
+        </w:rPr>
+        <w:tab/>
+      </w:r>
+      <w:r>
+        <w:rPr>
+          <w:rFonts w:asciiTheme="minorHAnsi" w:eastAsia="Calibri" w:hAnsiTheme="minorHAnsi" w:cstheme="minorHAnsi"/>
+          <w:color w:val="000000"/>
+          <w:sz w:val="22"/>
+          <w:szCs w:val="22"/>
+        </w:rPr>
+        <w:tab/>
+      </w:r>
+      <w:r>
+        <w:rPr>
+          <w:rFonts w:asciiTheme="minorHAnsi" w:eastAsia="Calibri" w:hAnsiTheme="minorHAnsi" w:cstheme="minorHAnsi"/>
+          <w:color w:val="000000"/>
+          <w:sz w:val="22"/>
+          <w:szCs w:val="22"/>
+        </w:rPr>
+        <w:tab/>
+      </w:r>
+      <w:r>
+        <w:rPr>
+          <w:rFonts w:asciiTheme="minorHAnsi" w:eastAsia="Calibri" w:hAnsiTheme="minorHAnsi" w:cstheme="minorHAnsi"/>
+          <w:color w:val="000000"/>
+          <w:sz w:val="22"/>
+          <w:szCs w:val="22"/>
+        </w:rPr>
+        <w:tab/>
+      </w:r>
+      <w:r>
+        <w:rPr>
+          <w:rFonts w:asciiTheme="minorHAnsi" w:eastAsia="Calibri" w:hAnsiTheme="minorHAnsi" w:cstheme="minorHAnsi"/>
+          <w:color w:val="000000"/>
+          <w:sz w:val="22"/>
+          <w:szCs w:val="22"/>
+        </w:rPr>
+        <w:tab/>
+      </w:r>
+      <w:r>
+        <w:rPr>
+          <w:rFonts w:asciiTheme="minorHAnsi" w:eastAsia="Calibri" w:hAnsiTheme="minorHAnsi" w:cstheme="minorHAnsi"/>
+          <w:color w:val="000000"/>
+          <w:sz w:val="22"/>
+          <w:szCs w:val="22"/>
+        </w:rPr>
+        <w:tab/>
+      </w:r>
+      <w:r>
+        <w:rPr>
+          <w:rFonts w:asciiTheme="minorHAnsi" w:eastAsia="Calibri" w:hAnsiTheme="minorHAnsi" w:cstheme="minorHAnsi"/>
+          <w:color w:val="000000"/>
+          <w:sz w:val="22"/>
+          <w:szCs w:val="22"/>
+        </w:rPr>
+        <w:t>:</w:t>
+      </w:r>
+      <w:r>
+        <w:rPr>
+          <w:rFonts w:asciiTheme="minorHAnsi" w:eastAsia="Calibri" w:hAnsiTheme="minorHAnsi" w:cstheme="minorHAnsi"/>
+          <w:color w:val="000000"/>
+          <w:sz w:val="22"/>
+          <w:szCs w:val="22"/>
+        </w:rPr>
+        <w:t xml:space="preserve"> </w:t>
+      </w:r>
+      <w:proofErr w:type="spellStart"/>
+      <w:r>
+        <w:rPr>
+          <w:rFonts w:asciiTheme="minorHAnsi" w:eastAsia="Calibri" w:hAnsiTheme="minorHAnsi" w:cstheme="minorHAnsi"/>
+          <w:color w:val="000000"/>
+          <w:sz w:val="22"/>
+          <w:szCs w:val="22"/>
+        </w:rPr>
+        <w:t>JFrog</w:t>
+      </w:r>
+      <w:proofErr w:type="spellEnd"/>
+      <w:r>
+        <w:rPr>
+          <w:rFonts w:asciiTheme="minorHAnsi" w:eastAsia="Calibri" w:hAnsiTheme="minorHAnsi" w:cstheme="minorHAnsi"/>
+          <w:color w:val="000000"/>
+          <w:sz w:val="22"/>
+          <w:szCs w:val="22"/>
+        </w:rPr>
+        <w:t xml:space="preserve"> Artifactory</w:t>
       </w:r>
     </w:p>
     <w:p>
@@ -2147,6 +2400,7 @@
           <w:sz w:val="22"/>
           <w:szCs w:val="22"/>
         </w:rPr>
+        <w:lastRenderedPageBreak/>
         <w:t>Code Quality</w:t>
       </w:r>
       <w:r>
@@ -2184,7 +2438,33 @@
           <w:szCs w:val="22"/>
         </w:rPr>
         <w:tab/>
-        <w:t>: SonarQube</w:t>
+      </w:r>
+      <w:r>
+        <w:rPr>
+          <w:rFonts w:asciiTheme="minorHAnsi" w:eastAsia="Calibri" w:hAnsiTheme="minorHAnsi" w:cstheme="minorHAnsi"/>
+          <w:color w:val="000000"/>
+          <w:sz w:val="22"/>
+          <w:szCs w:val="22"/>
+        </w:rPr>
+        <w:tab/>
+      </w:r>
+      <w:r>
+        <w:rPr>
+          <w:rFonts w:asciiTheme="minorHAnsi" w:eastAsia="Calibri" w:hAnsiTheme="minorHAnsi" w:cstheme="minorHAnsi"/>
+          <w:color w:val="000000"/>
+          <w:sz w:val="22"/>
+          <w:szCs w:val="22"/>
+        </w:rPr>
+        <w:t xml:space="preserve">: </w:t>
+      </w:r>
+      <w:r>
+        <w:rPr>
+          <w:rFonts w:asciiTheme="minorHAnsi" w:eastAsia="Calibri" w:hAnsiTheme="minorHAnsi" w:cstheme="minorHAnsi"/>
+          <w:color w:val="000000"/>
+          <w:sz w:val="22"/>
+          <w:szCs w:val="22"/>
+        </w:rPr>
+        <w:t>SonarQube</w:t>
       </w:r>
     </w:p>
     <w:p>
@@ -2205,73 +2485,45 @@
           <w:sz w:val="22"/>
           <w:szCs w:val="22"/>
         </w:rPr>
-        <w:t>Artifactory Tool</w:t>
-      </w:r>
-      <w:r>
-        <w:rPr>
-          <w:rFonts w:asciiTheme="minorHAnsi" w:eastAsia="Calibri" w:hAnsiTheme="minorHAnsi" w:cstheme="minorHAnsi"/>
-          <w:color w:val="000000"/>
-          <w:sz w:val="22"/>
-          <w:szCs w:val="22"/>
-        </w:rPr>
-        <w:tab/>
-      </w:r>
-      <w:r>
-        <w:rPr>
-          <w:rFonts w:asciiTheme="minorHAnsi" w:eastAsia="Calibri" w:hAnsiTheme="minorHAnsi" w:cstheme="minorHAnsi"/>
-          <w:color w:val="000000"/>
-          <w:sz w:val="22"/>
-          <w:szCs w:val="22"/>
-        </w:rPr>
-        <w:tab/>
-      </w:r>
-      <w:r>
-        <w:rPr>
-          <w:rFonts w:asciiTheme="minorHAnsi" w:eastAsia="Calibri" w:hAnsiTheme="minorHAnsi" w:cstheme="minorHAnsi"/>
-          <w:color w:val="000000"/>
-          <w:sz w:val="22"/>
-          <w:szCs w:val="22"/>
-        </w:rPr>
-        <w:tab/>
-      </w:r>
-      <w:r>
-        <w:rPr>
-          <w:rFonts w:asciiTheme="minorHAnsi" w:eastAsia="Calibri" w:hAnsiTheme="minorHAnsi" w:cstheme="minorHAnsi"/>
-          <w:color w:val="000000"/>
-          <w:sz w:val="22"/>
-          <w:szCs w:val="22"/>
-        </w:rPr>
-        <w:tab/>
-      </w:r>
-      <w:r>
-        <w:rPr>
-          <w:rFonts w:asciiTheme="minorHAnsi" w:eastAsia="Calibri" w:hAnsiTheme="minorHAnsi" w:cstheme="minorHAnsi"/>
-          <w:color w:val="000000"/>
-          <w:sz w:val="22"/>
-          <w:szCs w:val="22"/>
-        </w:rPr>
+        <w:t>Python security static analysis</w:t>
+      </w:r>
+      <w:r>
+        <w:rPr>
+          <w:rFonts w:asciiTheme="minorHAnsi" w:eastAsia="Calibri" w:hAnsiTheme="minorHAnsi" w:cstheme="minorHAnsi"/>
+          <w:color w:val="000000"/>
+          <w:sz w:val="22"/>
+          <w:szCs w:val="22"/>
+        </w:rPr>
+        <w:tab/>
+      </w:r>
+      <w:r>
+        <w:rPr>
+          <w:rFonts w:asciiTheme="minorHAnsi" w:eastAsia="Calibri" w:hAnsiTheme="minorHAnsi" w:cstheme="minorHAnsi"/>
+          <w:color w:val="000000"/>
+          <w:sz w:val="22"/>
+          <w:szCs w:val="22"/>
+        </w:rPr>
+        <w:tab/>
+      </w:r>
+      <w:r>
+        <w:rPr>
+          <w:rFonts w:asciiTheme="minorHAnsi" w:eastAsia="Calibri" w:hAnsiTheme="minorHAnsi" w:cstheme="minorHAnsi"/>
+          <w:color w:val="000000"/>
+          <w:sz w:val="22"/>
+          <w:szCs w:val="22"/>
+        </w:rPr>
+        <w:tab/>
         <w:t xml:space="preserve">: </w:t>
       </w:r>
-      <w:proofErr w:type="spellStart"/>
-      <w:r>
-        <w:rPr>
-          <w:rFonts w:asciiTheme="minorHAnsi" w:eastAsia="Calibri" w:hAnsiTheme="minorHAnsi" w:cstheme="minorHAnsi"/>
-          <w:color w:val="000000"/>
-          <w:sz w:val="22"/>
-          <w:szCs w:val="22"/>
-        </w:rPr>
-        <w:t>jF</w:t>
-      </w:r>
-      <w:r>
-        <w:rPr>
-          <w:rFonts w:asciiTheme="minorHAnsi" w:eastAsia="Calibri" w:hAnsiTheme="minorHAnsi" w:cstheme="minorHAnsi"/>
-          <w:color w:val="000000"/>
-          <w:sz w:val="22"/>
-          <w:szCs w:val="22"/>
-        </w:rPr>
-        <w:t>rog</w:t>
-      </w:r>
-      <w:proofErr w:type="spellEnd"/>
+      <w:r>
+        <w:rPr>
+          <w:rFonts w:asciiTheme="minorHAnsi" w:eastAsia="Calibri" w:hAnsiTheme="minorHAnsi" w:cstheme="minorHAnsi"/>
+          <w:color w:val="000000"/>
+          <w:sz w:val="22"/>
+          <w:szCs w:val="22"/>
+        </w:rPr>
+        <w:t>Bandit</w:t>
+      </w:r>
     </w:p>
     <w:p>
       <w:pPr>
@@ -2291,26 +2543,44 @@
           <w:sz w:val="22"/>
           <w:szCs w:val="22"/>
         </w:rPr>
-        <w:t>Configuration management</w:t>
-      </w:r>
-      <w:r>
-        <w:rPr>
-          <w:rFonts w:asciiTheme="minorHAnsi" w:eastAsia="Calibri" w:hAnsiTheme="minorHAnsi" w:cstheme="minorHAnsi"/>
-          <w:color w:val="000000"/>
-          <w:sz w:val="22"/>
-          <w:szCs w:val="22"/>
-        </w:rPr>
-        <w:t xml:space="preserve"> Tool</w:t>
-      </w:r>
-      <w:r>
-        <w:rPr>
-          <w:rFonts w:asciiTheme="minorHAnsi" w:eastAsia="Calibri" w:hAnsiTheme="minorHAnsi" w:cstheme="minorHAnsi"/>
-          <w:color w:val="000000"/>
-          <w:sz w:val="22"/>
-          <w:szCs w:val="22"/>
-        </w:rPr>
-        <w:tab/>
-        <w:t>: Ansible</w:t>
+        <w:t>Configuration Management &amp; Automation</w:t>
+      </w:r>
+      <w:r>
+        <w:rPr>
+          <w:rFonts w:asciiTheme="minorHAnsi" w:eastAsia="Calibri" w:hAnsiTheme="minorHAnsi" w:cstheme="minorHAnsi"/>
+          <w:color w:val="000000"/>
+          <w:sz w:val="22"/>
+          <w:szCs w:val="22"/>
+        </w:rPr>
+        <w:tab/>
+        <w:t xml:space="preserve">: </w:t>
+      </w:r>
+      <w:r>
+        <w:rPr>
+          <w:rFonts w:asciiTheme="minorHAnsi" w:eastAsia="Calibri" w:hAnsiTheme="minorHAnsi" w:cstheme="minorHAnsi"/>
+          <w:color w:val="000000"/>
+          <w:sz w:val="22"/>
+          <w:szCs w:val="22"/>
+        </w:rPr>
+        <w:t>Ansible,</w:t>
+      </w:r>
+      <w:r>
+        <w:rPr>
+          <w:rFonts w:asciiTheme="minorHAnsi" w:eastAsia="Calibri" w:hAnsiTheme="minorHAnsi" w:cstheme="minorHAnsi"/>
+          <w:color w:val="000000"/>
+          <w:sz w:val="22"/>
+          <w:szCs w:val="22"/>
+        </w:rPr>
+        <w:t xml:space="preserve"> Ansible Molecule,</w:t>
+      </w:r>
+      <w:r>
+        <w:rPr>
+          <w:rFonts w:asciiTheme="minorHAnsi" w:eastAsia="Calibri" w:hAnsiTheme="minorHAnsi" w:cstheme="minorHAnsi"/>
+          <w:color w:val="000000"/>
+          <w:sz w:val="22"/>
+          <w:szCs w:val="22"/>
+        </w:rPr>
+        <w:t xml:space="preserve"> Ansible Semaphore</w:t>
       </w:r>
     </w:p>
     <w:p>
@@ -2331,35 +2601,44 @@
           <w:sz w:val="22"/>
           <w:szCs w:val="22"/>
         </w:rPr>
-        <w:t>Monitoring Tools</w:t>
-      </w:r>
-      <w:r>
-        <w:rPr>
-          <w:rFonts w:asciiTheme="minorHAnsi" w:eastAsia="Calibri" w:hAnsiTheme="minorHAnsi" w:cstheme="minorHAnsi"/>
-          <w:color w:val="000000"/>
-          <w:sz w:val="22"/>
-          <w:szCs w:val="22"/>
-        </w:rPr>
-        <w:tab/>
-      </w:r>
-      <w:r>
-        <w:rPr>
-          <w:rFonts w:asciiTheme="minorHAnsi" w:eastAsia="Calibri" w:hAnsiTheme="minorHAnsi" w:cstheme="minorHAnsi"/>
-          <w:color w:val="000000"/>
-          <w:sz w:val="22"/>
-          <w:szCs w:val="22"/>
-        </w:rPr>
-        <w:tab/>
-      </w:r>
-      <w:r>
-        <w:rPr>
-          <w:rFonts w:asciiTheme="minorHAnsi" w:eastAsia="Calibri" w:hAnsiTheme="minorHAnsi" w:cstheme="minorHAnsi"/>
-          <w:color w:val="000000"/>
-          <w:sz w:val="22"/>
-          <w:szCs w:val="22"/>
-        </w:rPr>
-        <w:tab/>
-        <w:t>: Prometheus, Grafana</w:t>
+        <w:t>Monitoring &amp; Visualization</w:t>
+      </w:r>
+      <w:r>
+        <w:rPr>
+          <w:rFonts w:asciiTheme="minorHAnsi" w:eastAsia="Calibri" w:hAnsiTheme="minorHAnsi" w:cstheme="minorHAnsi"/>
+          <w:color w:val="000000"/>
+          <w:sz w:val="22"/>
+          <w:szCs w:val="22"/>
+        </w:rPr>
+        <w:tab/>
+      </w:r>
+      <w:r>
+        <w:rPr>
+          <w:rFonts w:asciiTheme="minorHAnsi" w:eastAsia="Calibri" w:hAnsiTheme="minorHAnsi" w:cstheme="minorHAnsi"/>
+          <w:color w:val="000000"/>
+          <w:sz w:val="22"/>
+          <w:szCs w:val="22"/>
+        </w:rPr>
+        <w:tab/>
+      </w:r>
+      <w:r>
+        <w:rPr>
+          <w:rFonts w:asciiTheme="minorHAnsi" w:eastAsia="Calibri" w:hAnsiTheme="minorHAnsi" w:cstheme="minorHAnsi"/>
+          <w:color w:val="000000"/>
+          <w:sz w:val="22"/>
+          <w:szCs w:val="22"/>
+        </w:rPr>
+        <w:tab/>
+        <w:t xml:space="preserve">: </w:t>
+      </w:r>
+      <w:r>
+        <w:rPr>
+          <w:rFonts w:asciiTheme="minorHAnsi" w:eastAsia="Calibri" w:hAnsiTheme="minorHAnsi" w:cstheme="minorHAnsi"/>
+          <w:color w:val="000000"/>
+          <w:sz w:val="22"/>
+          <w:szCs w:val="22"/>
+        </w:rPr>
+        <w:t>Prometheus, Grafana</w:t>
       </w:r>
     </w:p>
     <w:p>
@@ -2373,71 +2652,51 @@
           <w:szCs w:val="22"/>
         </w:rPr>
       </w:pPr>
-      <w:proofErr w:type="spellStart"/>
-      <w:r>
-        <w:rPr>
-          <w:rFonts w:asciiTheme="minorHAnsi" w:eastAsia="Calibri" w:hAnsiTheme="minorHAnsi" w:cstheme="minorHAnsi"/>
-          <w:color w:val="000000"/>
-          <w:sz w:val="22"/>
-          <w:szCs w:val="22"/>
-        </w:rPr>
-        <w:t>HashiCorp</w:t>
-      </w:r>
-      <w:proofErr w:type="spellEnd"/>
-      <w:r>
-        <w:rPr>
-          <w:rFonts w:asciiTheme="minorHAnsi" w:eastAsia="Calibri" w:hAnsiTheme="minorHAnsi" w:cstheme="minorHAnsi"/>
-          <w:color w:val="000000"/>
-          <w:sz w:val="22"/>
-          <w:szCs w:val="22"/>
-        </w:rPr>
-        <w:t xml:space="preserve"> Tool</w:t>
-      </w:r>
-      <w:r>
-        <w:rPr>
-          <w:rFonts w:asciiTheme="minorHAnsi" w:eastAsia="Calibri" w:hAnsiTheme="minorHAnsi" w:cstheme="minorHAnsi"/>
-          <w:color w:val="000000"/>
-          <w:sz w:val="22"/>
-          <w:szCs w:val="22"/>
-        </w:rPr>
-        <w:t>s</w:t>
-      </w:r>
-      <w:r>
-        <w:rPr>
-          <w:rFonts w:asciiTheme="minorHAnsi" w:eastAsia="Calibri" w:hAnsiTheme="minorHAnsi" w:cstheme="minorHAnsi"/>
-          <w:color w:val="000000"/>
-          <w:sz w:val="22"/>
-          <w:szCs w:val="22"/>
-        </w:rPr>
-        <w:tab/>
-      </w:r>
-      <w:r>
-        <w:rPr>
-          <w:rFonts w:asciiTheme="minorHAnsi" w:eastAsia="Calibri" w:hAnsiTheme="minorHAnsi" w:cstheme="minorHAnsi"/>
-          <w:color w:val="000000"/>
-          <w:sz w:val="22"/>
-          <w:szCs w:val="22"/>
-        </w:rPr>
-        <w:tab/>
-      </w:r>
-      <w:r>
-        <w:rPr>
-          <w:rFonts w:asciiTheme="minorHAnsi" w:eastAsia="Calibri" w:hAnsiTheme="minorHAnsi" w:cstheme="minorHAnsi"/>
-          <w:color w:val="000000"/>
-          <w:sz w:val="22"/>
-          <w:szCs w:val="22"/>
-        </w:rPr>
-        <w:tab/>
-        <w:t>: Terraform</w:t>
-      </w:r>
-      <w:r>
-        <w:rPr>
-          <w:rFonts w:asciiTheme="minorHAnsi" w:eastAsia="Calibri" w:hAnsiTheme="minorHAnsi" w:cstheme="minorHAnsi"/>
-          <w:color w:val="000000"/>
-          <w:sz w:val="22"/>
-          <w:szCs w:val="22"/>
-        </w:rPr>
-        <w:t>, Vagrant, Packer</w:t>
+      <w:r>
+        <w:rPr>
+          <w:rFonts w:asciiTheme="minorHAnsi" w:eastAsia="Calibri" w:hAnsiTheme="minorHAnsi" w:cstheme="minorHAnsi"/>
+          <w:color w:val="000000"/>
+          <w:sz w:val="22"/>
+          <w:szCs w:val="22"/>
+        </w:rPr>
+        <w:t>Infrastructure as Code (IaC)</w:t>
+      </w:r>
+      <w:r>
+        <w:rPr>
+          <w:rFonts w:asciiTheme="minorHAnsi" w:eastAsia="Calibri" w:hAnsiTheme="minorHAnsi" w:cstheme="minorHAnsi"/>
+          <w:color w:val="000000"/>
+          <w:sz w:val="22"/>
+          <w:szCs w:val="22"/>
+        </w:rPr>
+        <w:tab/>
+      </w:r>
+      <w:r>
+        <w:rPr>
+          <w:rFonts w:asciiTheme="minorHAnsi" w:eastAsia="Calibri" w:hAnsiTheme="minorHAnsi" w:cstheme="minorHAnsi"/>
+          <w:color w:val="000000"/>
+          <w:sz w:val="22"/>
+          <w:szCs w:val="22"/>
+        </w:rPr>
+        <w:tab/>
+      </w:r>
+      <w:r>
+        <w:rPr>
+          <w:rFonts w:asciiTheme="minorHAnsi" w:eastAsia="Calibri" w:hAnsiTheme="minorHAnsi" w:cstheme="minorHAnsi"/>
+          <w:color w:val="000000"/>
+          <w:sz w:val="22"/>
+          <w:szCs w:val="22"/>
+        </w:rPr>
+        <w:tab/>
+        <w:t xml:space="preserve">: </w:t>
+      </w:r>
+      <w:r>
+        <w:rPr>
+          <w:rFonts w:asciiTheme="minorHAnsi" w:eastAsia="Calibri" w:hAnsiTheme="minorHAnsi" w:cstheme="minorHAnsi"/>
+          <w:color w:val="000000"/>
+          <w:sz w:val="22"/>
+          <w:szCs w:val="22"/>
+        </w:rPr>
+        <w:t>Terraform, Vagrant, Packer</w:t>
       </w:r>
     </w:p>
     <w:p>
@@ -2458,17 +2717,44 @@
           <w:sz w:val="22"/>
           <w:szCs w:val="22"/>
         </w:rPr>
-        <w:t>Documentation Generation Tool</w:t>
-      </w:r>
-      <w:r>
-        <w:rPr>
-          <w:rFonts w:asciiTheme="minorHAnsi" w:eastAsia="Calibri" w:hAnsiTheme="minorHAnsi" w:cstheme="minorHAnsi"/>
-          <w:color w:val="000000"/>
-          <w:sz w:val="22"/>
-          <w:szCs w:val="22"/>
-        </w:rPr>
-        <w:tab/>
-        <w:t>: Sphinx</w:t>
+        <w:t>Database &amp; Migrations</w:t>
+      </w:r>
+      <w:r>
+        <w:rPr>
+          <w:rFonts w:asciiTheme="minorHAnsi" w:eastAsia="Calibri" w:hAnsiTheme="minorHAnsi" w:cstheme="minorHAnsi"/>
+          <w:color w:val="000000"/>
+          <w:sz w:val="22"/>
+          <w:szCs w:val="22"/>
+        </w:rPr>
+        <w:tab/>
+      </w:r>
+      <w:r>
+        <w:rPr>
+          <w:rFonts w:asciiTheme="minorHAnsi" w:eastAsia="Calibri" w:hAnsiTheme="minorHAnsi" w:cstheme="minorHAnsi"/>
+          <w:color w:val="000000"/>
+          <w:sz w:val="22"/>
+          <w:szCs w:val="22"/>
+        </w:rPr>
+        <w:tab/>
+      </w:r>
+      <w:r>
+        <w:rPr>
+          <w:rFonts w:asciiTheme="minorHAnsi" w:eastAsia="Calibri" w:hAnsiTheme="minorHAnsi" w:cstheme="minorHAnsi"/>
+          <w:color w:val="000000"/>
+          <w:sz w:val="22"/>
+          <w:szCs w:val="22"/>
+        </w:rPr>
+        <w:tab/>
+      </w:r>
+      <w:r>
+        <w:rPr>
+          <w:rFonts w:asciiTheme="minorHAnsi" w:eastAsia="Calibri" w:hAnsiTheme="minorHAnsi" w:cstheme="minorHAnsi"/>
+          <w:color w:val="000000"/>
+          <w:sz w:val="22"/>
+          <w:szCs w:val="22"/>
+        </w:rPr>
+        <w:tab/>
+        <w:t>: MySQL, MongoDB</w:t>
       </w:r>
     </w:p>
     <w:p>
@@ -2489,16 +2775,7 @@
           <w:sz w:val="22"/>
           <w:szCs w:val="22"/>
         </w:rPr>
-        <w:t>Scripting</w:t>
-      </w:r>
-      <w:r>
-        <w:rPr>
-          <w:rFonts w:asciiTheme="minorHAnsi" w:eastAsia="Calibri" w:hAnsiTheme="minorHAnsi" w:cstheme="minorHAnsi"/>
-          <w:color w:val="000000"/>
-          <w:sz w:val="22"/>
-          <w:szCs w:val="22"/>
-        </w:rPr>
-        <w:tab/>
+        <w:t>Database migrations/versioning</w:t>
       </w:r>
       <w:r>
         <w:rPr>
@@ -2535,17 +2812,220 @@
           <w:sz w:val="22"/>
           <w:szCs w:val="22"/>
         </w:rPr>
-        <w:t>Bash, Groovy, Pytho</w:t>
-      </w:r>
-      <w:r>
-        <w:rPr>
-          <w:rFonts w:asciiTheme="minorHAnsi" w:eastAsia="Calibri" w:hAnsiTheme="minorHAnsi" w:cstheme="minorHAnsi"/>
-          <w:color w:val="000000"/>
-          <w:sz w:val="22"/>
-          <w:szCs w:val="22"/>
-        </w:rPr>
-        <w:t>n</w:t>
-      </w:r>
+        <w:t>Flyway</w:t>
+      </w:r>
+    </w:p>
+    <w:p>
+      <w:pPr>
+        <w:spacing w:line="276" w:lineRule="auto"/>
+        <w:ind w:leftChars="0" w:left="0" w:firstLineChars="0" w:firstLine="0"/>
+        <w:rPr>
+          <w:rFonts w:asciiTheme="minorHAnsi" w:eastAsia="Calibri" w:hAnsiTheme="minorHAnsi" w:cstheme="minorHAnsi"/>
+          <w:color w:val="000000"/>
+          <w:sz w:val="22"/>
+          <w:szCs w:val="22"/>
+        </w:rPr>
+      </w:pPr>
+      <w:r>
+        <w:rPr>
+          <w:rFonts w:asciiTheme="minorHAnsi" w:eastAsia="Calibri" w:hAnsiTheme="minorHAnsi" w:cstheme="minorHAnsi"/>
+          <w:color w:val="000000"/>
+          <w:sz w:val="22"/>
+          <w:szCs w:val="22"/>
+        </w:rPr>
+        <w:t>Documentation</w:t>
+      </w:r>
+      <w:r>
+        <w:rPr>
+          <w:rFonts w:asciiTheme="minorHAnsi" w:eastAsia="Calibri" w:hAnsiTheme="minorHAnsi" w:cstheme="minorHAnsi"/>
+          <w:color w:val="000000"/>
+          <w:sz w:val="22"/>
+          <w:szCs w:val="22"/>
+        </w:rPr>
+        <w:tab/>
+      </w:r>
+      <w:r>
+        <w:rPr>
+          <w:rFonts w:asciiTheme="minorHAnsi" w:eastAsia="Calibri" w:hAnsiTheme="minorHAnsi" w:cstheme="minorHAnsi"/>
+          <w:color w:val="000000"/>
+          <w:sz w:val="22"/>
+          <w:szCs w:val="22"/>
+        </w:rPr>
+        <w:tab/>
+      </w:r>
+      <w:r>
+        <w:rPr>
+          <w:rFonts w:asciiTheme="minorHAnsi" w:eastAsia="Calibri" w:hAnsiTheme="minorHAnsi" w:cstheme="minorHAnsi"/>
+          <w:color w:val="000000"/>
+          <w:sz w:val="22"/>
+          <w:szCs w:val="22"/>
+        </w:rPr>
+        <w:tab/>
+      </w:r>
+      <w:r>
+        <w:rPr>
+          <w:rFonts w:asciiTheme="minorHAnsi" w:eastAsia="Calibri" w:hAnsiTheme="minorHAnsi" w:cstheme="minorHAnsi"/>
+          <w:color w:val="000000"/>
+          <w:sz w:val="22"/>
+          <w:szCs w:val="22"/>
+        </w:rPr>
+        <w:tab/>
+      </w:r>
+      <w:r>
+        <w:rPr>
+          <w:rFonts w:asciiTheme="minorHAnsi" w:eastAsia="Calibri" w:hAnsiTheme="minorHAnsi" w:cstheme="minorHAnsi"/>
+          <w:color w:val="000000"/>
+          <w:sz w:val="22"/>
+          <w:szCs w:val="22"/>
+        </w:rPr>
+        <w:tab/>
+        <w:t xml:space="preserve">: </w:t>
+      </w:r>
+      <w:r>
+        <w:rPr>
+          <w:rFonts w:asciiTheme="minorHAnsi" w:eastAsia="Calibri" w:hAnsiTheme="minorHAnsi" w:cstheme="minorHAnsi"/>
+          <w:color w:val="000000"/>
+          <w:sz w:val="22"/>
+          <w:szCs w:val="22"/>
+        </w:rPr>
+        <w:t>Sphinx, Markdown</w:t>
+      </w:r>
+    </w:p>
+    <w:p>
+      <w:pPr>
+        <w:spacing w:line="276" w:lineRule="auto"/>
+        <w:ind w:leftChars="0" w:left="0" w:firstLineChars="0" w:firstLine="0"/>
+        <w:rPr>
+          <w:rFonts w:asciiTheme="minorHAnsi" w:eastAsia="Calibri" w:hAnsiTheme="minorHAnsi" w:cstheme="minorHAnsi"/>
+          <w:color w:val="000000"/>
+          <w:sz w:val="22"/>
+          <w:szCs w:val="22"/>
+        </w:rPr>
+      </w:pPr>
+      <w:r>
+        <w:rPr>
+          <w:rFonts w:asciiTheme="minorHAnsi" w:eastAsia="Calibri" w:hAnsiTheme="minorHAnsi" w:cstheme="minorHAnsi"/>
+          <w:color w:val="000000"/>
+          <w:sz w:val="22"/>
+          <w:szCs w:val="22"/>
+        </w:rPr>
+        <w:t>Scripting &amp; Languages</w:t>
+      </w:r>
+      <w:r>
+        <w:rPr>
+          <w:rFonts w:asciiTheme="minorHAnsi" w:eastAsia="Calibri" w:hAnsiTheme="minorHAnsi" w:cstheme="minorHAnsi"/>
+          <w:color w:val="000000"/>
+          <w:sz w:val="22"/>
+          <w:szCs w:val="22"/>
+        </w:rPr>
+        <w:tab/>
+      </w:r>
+      <w:r>
+        <w:rPr>
+          <w:rFonts w:asciiTheme="minorHAnsi" w:eastAsia="Calibri" w:hAnsiTheme="minorHAnsi" w:cstheme="minorHAnsi"/>
+          <w:color w:val="000000"/>
+          <w:sz w:val="22"/>
+          <w:szCs w:val="22"/>
+        </w:rPr>
+        <w:tab/>
+      </w:r>
+      <w:r>
+        <w:rPr>
+          <w:rFonts w:asciiTheme="minorHAnsi" w:eastAsia="Calibri" w:hAnsiTheme="minorHAnsi" w:cstheme="minorHAnsi"/>
+          <w:color w:val="000000"/>
+          <w:sz w:val="22"/>
+          <w:szCs w:val="22"/>
+        </w:rPr>
+        <w:tab/>
+      </w:r>
+      <w:r>
+        <w:rPr>
+          <w:rFonts w:asciiTheme="minorHAnsi" w:eastAsia="Calibri" w:hAnsiTheme="minorHAnsi" w:cstheme="minorHAnsi"/>
+          <w:color w:val="000000"/>
+          <w:sz w:val="22"/>
+          <w:szCs w:val="22"/>
+        </w:rPr>
+        <w:tab/>
+        <w:t xml:space="preserve">: </w:t>
+      </w:r>
+      <w:r>
+        <w:rPr>
+          <w:rFonts w:asciiTheme="minorHAnsi" w:eastAsia="Calibri" w:hAnsiTheme="minorHAnsi" w:cstheme="minorHAnsi"/>
+          <w:color w:val="000000"/>
+          <w:sz w:val="22"/>
+          <w:szCs w:val="22"/>
+        </w:rPr>
+        <w:t>Bash, Groovy, Python, YAML, NPM</w:t>
+      </w:r>
+    </w:p>
+    <w:p>
+      <w:pPr>
+        <w:spacing w:line="276" w:lineRule="auto"/>
+        <w:ind w:leftChars="0" w:left="0" w:firstLineChars="0" w:firstLine="0"/>
+        <w:rPr>
+          <w:rFonts w:asciiTheme="minorHAnsi" w:eastAsia="Calibri" w:hAnsiTheme="minorHAnsi" w:cstheme="minorHAnsi"/>
+          <w:color w:val="000000"/>
+          <w:sz w:val="22"/>
+          <w:szCs w:val="22"/>
+        </w:rPr>
+      </w:pPr>
+      <w:r>
+        <w:rPr>
+          <w:rFonts w:asciiTheme="minorHAnsi" w:eastAsia="Calibri" w:hAnsiTheme="minorHAnsi" w:cstheme="minorHAnsi"/>
+          <w:color w:val="000000"/>
+          <w:sz w:val="22"/>
+          <w:szCs w:val="22"/>
+        </w:rPr>
+        <w:t>Developer / Ops Utilities</w:t>
+      </w:r>
+      <w:r>
+        <w:rPr>
+          <w:rFonts w:asciiTheme="minorHAnsi" w:eastAsia="Calibri" w:hAnsiTheme="minorHAnsi" w:cstheme="minorHAnsi"/>
+          <w:color w:val="000000"/>
+          <w:sz w:val="22"/>
+          <w:szCs w:val="22"/>
+        </w:rPr>
+        <w:tab/>
+      </w:r>
+      <w:r>
+        <w:rPr>
+          <w:rFonts w:asciiTheme="minorHAnsi" w:eastAsia="Calibri" w:hAnsiTheme="minorHAnsi" w:cstheme="minorHAnsi"/>
+          <w:color w:val="000000"/>
+          <w:sz w:val="22"/>
+          <w:szCs w:val="22"/>
+        </w:rPr>
+        <w:tab/>
+      </w:r>
+      <w:r>
+        <w:rPr>
+          <w:rFonts w:asciiTheme="minorHAnsi" w:eastAsia="Calibri" w:hAnsiTheme="minorHAnsi" w:cstheme="minorHAnsi"/>
+          <w:color w:val="000000"/>
+          <w:sz w:val="22"/>
+          <w:szCs w:val="22"/>
+        </w:rPr>
+        <w:tab/>
+        <w:t xml:space="preserve">: </w:t>
+      </w:r>
+      <w:r>
+        <w:rPr>
+          <w:rFonts w:asciiTheme="minorHAnsi" w:eastAsia="Calibri" w:hAnsiTheme="minorHAnsi" w:cstheme="minorHAnsi"/>
+          <w:color w:val="000000"/>
+          <w:sz w:val="22"/>
+          <w:szCs w:val="22"/>
+        </w:rPr>
+        <w:t xml:space="preserve">Postman, Putty, </w:t>
+      </w:r>
+      <w:proofErr w:type="spellStart"/>
+      <w:r>
+        <w:rPr>
+          <w:rFonts w:asciiTheme="minorHAnsi" w:eastAsia="Calibri" w:hAnsiTheme="minorHAnsi" w:cstheme="minorHAnsi"/>
+          <w:color w:val="000000"/>
+          <w:sz w:val="22"/>
+          <w:szCs w:val="22"/>
+        </w:rPr>
+        <w:t>MobaXterm</w:t>
+      </w:r>
+      <w:proofErr w:type="spellEnd"/>
     </w:p>
     <w:p>
       <w:pPr>
@@ -4478,6 +4958,7 @@
           <w:sz w:val="22"/>
           <w:szCs w:val="22"/>
         </w:rPr>
+        <w:lastRenderedPageBreak/>
         <w:t>E</w:t>
       </w:r>
       <w:r>
@@ -4524,7 +5005,6 @@
           <w:sz w:val="22"/>
           <w:szCs w:val="22"/>
         </w:rPr>
-        <w:lastRenderedPageBreak/>
         <w:t>To increase security, new instances are created every three months using a CloudFormation template. AMI encryption adds an extra layer of protection. Data stored in volumes is detached from the old instance and attached to the new one. Ansible is used to manage the configuration of the CloudFormation template.</w:t>
       </w:r>
     </w:p>
@@ -5201,6 +5681,7 @@
         <w:t xml:space="preserve">          </w:t>
       </w:r>
       <w:proofErr w:type="spellStart"/>
+      <w:proofErr w:type="gramStart"/>
       <w:r>
         <w:rPr>
           <w:rFonts w:asciiTheme="minorHAnsi" w:eastAsia="Calibri" w:hAnsiTheme="minorHAnsi" w:cstheme="minorHAnsi"/>
@@ -5211,6 +5692,7 @@
         <w:t>K.Narendra</w:t>
       </w:r>
       <w:proofErr w:type="spellEnd"/>
+      <w:proofErr w:type="gramEnd"/>
       <w:r>
         <w:rPr>
           <w:rFonts w:asciiTheme="minorHAnsi" w:eastAsia="Calibri" w:hAnsiTheme="minorHAnsi" w:cstheme="minorHAnsi"/>
@@ -8760,7 +9242,6 @@
   <w:style w:type="character" w:default="1" w:styleId="DefaultParagraphFont">
     <w:name w:val="Default Paragraph Font"/>
     <w:uiPriority w:val="1"/>
-    <w:semiHidden/>
     <w:unhideWhenUsed/>
   </w:style>
   <w:style w:type="table" w:default="1" w:styleId="TableNormal">

</xml_diff>